<commit_message>
last time I promise
</commit_message>
<xml_diff>
--- a/Meeting_Agenda/Project 3 Meeting Agenda and Minutes Sprint 2.docx
+++ b/Meeting_Agenda/Project 3 Meeting Agenda and Minutes Sprint 2.docx
@@ -160,16 +160,8 @@
         <w:rPr>
           <w:color w:val="000000"/>
         </w:rPr>
-        <w:t xml:space="preserve">Go over backlog and review </w:t>
-      </w:r>
-      <w:proofErr w:type="gramStart"/>
-      <w:r>
-        <w:rPr>
-          <w:color w:val="000000"/>
-        </w:rPr>
-        <w:t>tickets</w:t>
-      </w:r>
-      <w:proofErr w:type="gramEnd"/>
+        <w:t>Go over backlog and review tickets</w:t>
+      </w:r>
     </w:p>
     <w:p>
       <w:pPr>
@@ -192,16 +184,8 @@
         <w:rPr>
           <w:color w:val="000000"/>
         </w:rPr>
-        <w:t xml:space="preserve">Discuss tasks </w:t>
-      </w:r>
-      <w:proofErr w:type="gramStart"/>
-      <w:r>
-        <w:rPr>
-          <w:color w:val="000000"/>
-        </w:rPr>
-        <w:t>distribution</w:t>
-      </w:r>
-      <w:proofErr w:type="gramEnd"/>
+        <w:t>Discuss tasks distribution</w:t>
+      </w:r>
     </w:p>
     <w:p>
       <w:pPr>
@@ -222,16 +206,8 @@
         <w:rPr>
           <w:color w:val="000000"/>
         </w:rPr>
-        <w:t xml:space="preserve">Discuss if any new tasks should be </w:t>
-      </w:r>
-      <w:proofErr w:type="gramStart"/>
-      <w:r>
-        <w:rPr>
-          <w:color w:val="000000"/>
-        </w:rPr>
-        <w:t>implemented</w:t>
-      </w:r>
-      <w:proofErr w:type="gramEnd"/>
+        <w:t>Discuss if any new tasks should be implemented</w:t>
+      </w:r>
     </w:p>
     <w:p>
       <w:pPr>
@@ -252,16 +228,8 @@
         <w:rPr>
           <w:color w:val="000000"/>
         </w:rPr>
-        <w:t xml:space="preserve">Clear up any </w:t>
-      </w:r>
-      <w:proofErr w:type="gramStart"/>
-      <w:r>
-        <w:rPr>
-          <w:color w:val="000000"/>
-        </w:rPr>
-        <w:t>concerns</w:t>
-      </w:r>
-      <w:proofErr w:type="gramEnd"/>
+        <w:t>Clear up any concerns</w:t>
+      </w:r>
     </w:p>
     <w:p>
       <w:pPr>
@@ -286,13 +254,8 @@
         </w:numPr>
       </w:pPr>
       <w:r>
-        <w:t xml:space="preserve">Completed all our tasks assigned in sprint </w:t>
-      </w:r>
-      <w:proofErr w:type="gramStart"/>
-      <w:r>
-        <w:t>1</w:t>
-      </w:r>
-      <w:proofErr w:type="gramEnd"/>
+        <w:t>Completed all our tasks assigned in sprint 1</w:t>
+      </w:r>
     </w:p>
     <w:p>
       <w:pPr>
@@ -421,19 +384,11 @@
                 <w:b/>
               </w:rPr>
             </w:pPr>
-            <w:proofErr w:type="gramStart"/>
             <w:r>
               <w:rPr>
                 <w:b/>
               </w:rPr>
-              <w:t>Completed?(</w:t>
-            </w:r>
-            <w:proofErr w:type="gramEnd"/>
-            <w:r>
-              <w:rPr>
-                <w:b/>
-              </w:rPr>
-              <w:t>yes/no)</w:t>
+              <w:t>Completed?(yes/no)</w:t>
             </w:r>
           </w:p>
         </w:tc>
@@ -537,13 +492,8 @@
         </w:numPr>
       </w:pPr>
       <w:r>
-        <w:t xml:space="preserve">Have a rough draft for each page in the </w:t>
-      </w:r>
-      <w:proofErr w:type="gramStart"/>
-      <w:r>
-        <w:t>making</w:t>
-      </w:r>
-      <w:proofErr w:type="gramEnd"/>
+        <w:t>Have a rough draft for each page in the making</w:t>
+      </w:r>
     </w:p>
     <w:p>
       <w:pPr>
@@ -554,13 +504,8 @@
       </w:pPr>
       <w:r>
         <w:lastRenderedPageBreak/>
-        <w:t xml:space="preserve">Have some functionality in all our </w:t>
-      </w:r>
-      <w:proofErr w:type="gramStart"/>
-      <w:r>
-        <w:t>interfaces</w:t>
-      </w:r>
-      <w:proofErr w:type="gramEnd"/>
+        <w:t>Have some functionality in all our interfaces</w:t>
+      </w:r>
     </w:p>
     <w:p>
       <w:pPr>
@@ -570,13 +515,8 @@
         </w:numPr>
       </w:pPr>
       <w:r>
-        <w:t xml:space="preserve">Start API implementation for parts of our code where </w:t>
-      </w:r>
-      <w:proofErr w:type="gramStart"/>
-      <w:r>
-        <w:t>applicable</w:t>
-      </w:r>
-      <w:proofErr w:type="gramEnd"/>
+        <w:t>Start API implementation for parts of our code where applicable</w:t>
+      </w:r>
     </w:p>
     <w:p/>
     <w:p>
@@ -765,13 +705,8 @@
               <w:spacing w:line="240" w:lineRule="auto"/>
             </w:pPr>
             <w:r>
-              <w:t xml:space="preserve">Implement </w:t>
-            </w:r>
-            <w:proofErr w:type="spellStart"/>
-            <w:r>
-              <w:t>OpenWeather</w:t>
-            </w:r>
-            <w:proofErr w:type="spellEnd"/>
+              <w:t>Implement OpenWeather</w:t>
+            </w:r>
           </w:p>
         </w:tc>
         <w:tc>
@@ -946,15 +881,7 @@
               <w:spacing w:line="240" w:lineRule="auto"/>
             </w:pPr>
             <w:r>
-              <w:t xml:space="preserve">Create </w:t>
-            </w:r>
-            <w:proofErr w:type="spellStart"/>
-            <w:r>
-              <w:t>css</w:t>
-            </w:r>
-            <w:proofErr w:type="spellEnd"/>
-            <w:r>
-              <w:t xml:space="preserve"> format of buttons </w:t>
+              <w:t xml:space="preserve">Create css format of buttons </w:t>
             </w:r>
           </w:p>
         </w:tc>
@@ -1534,23 +1461,7 @@
         <w:rPr>
           <w:color w:val="000000"/>
         </w:rPr>
-        <w:t xml:space="preserve"> we discussed any roadblocks and brainstormed solutions for them. After conducting the </w:t>
-      </w:r>
-      <w:proofErr w:type="spellStart"/>
-      <w:proofErr w:type="gramStart"/>
-      <w:r>
-        <w:rPr>
-          <w:color w:val="000000"/>
-        </w:rPr>
-        <w:t>fist</w:t>
-      </w:r>
-      <w:proofErr w:type="spellEnd"/>
-      <w:proofErr w:type="gramEnd"/>
-      <w:r>
-        <w:rPr>
-          <w:color w:val="000000"/>
-        </w:rPr>
-        <w:t xml:space="preserve"> of five vote, we had an average of 3 points because we are concerned time wise but </w:t>
+        <w:t xml:space="preserve"> we discussed any roadblocks and brainstormed solutions for them. After conducting the fist of five vote, we had an average of 3 points because we are concerned time wise but </w:t>
       </w:r>
       <w:r>
         <w:rPr>
@@ -2185,13 +2096,8 @@
         </w:numPr>
       </w:pPr>
       <w:r>
-        <w:t xml:space="preserve">Checking everyone's progress in </w:t>
-      </w:r>
-      <w:proofErr w:type="gramStart"/>
-      <w:r>
-        <w:t>tasks</w:t>
-      </w:r>
-      <w:proofErr w:type="gramEnd"/>
+        <w:t>Checking everyone's progress in tasks</w:t>
+      </w:r>
     </w:p>
     <w:p>
       <w:pPr>
@@ -2201,13 +2107,8 @@
         </w:numPr>
       </w:pPr>
       <w:r>
-        <w:t xml:space="preserve">Discuss how to implement user survey into our </w:t>
-      </w:r>
-      <w:proofErr w:type="gramStart"/>
-      <w:r>
-        <w:t>project</w:t>
-      </w:r>
-      <w:proofErr w:type="gramEnd"/>
+        <w:t>Discuss how to implement user survey into our project</w:t>
+      </w:r>
     </w:p>
     <w:p>
       <w:pPr>
@@ -2217,13 +2118,8 @@
         </w:numPr>
       </w:pPr>
       <w:r>
-        <w:t xml:space="preserve">Go over how we are feeling in terms of end </w:t>
-      </w:r>
-      <w:proofErr w:type="gramStart"/>
-      <w:r>
-        <w:t>goal</w:t>
-      </w:r>
-      <w:proofErr w:type="gramEnd"/>
+        <w:t>Go over how we are feeling in terms of end goal</w:t>
+      </w:r>
     </w:p>
     <w:p>
       <w:pPr>
@@ -2235,13 +2131,8 @@
       <w:r>
         <w:t xml:space="preserve">Get ready for our presentation on </w:t>
       </w:r>
-      <w:proofErr w:type="gramStart"/>
-      <w:r>
-        <w:t>Thursday</w:t>
-      </w:r>
-      <w:proofErr w:type="gramEnd"/>
-      <w:r>
-        <w:t xml:space="preserve"> </w:t>
+      <w:r>
+        <w:t xml:space="preserve">Thursday </w:t>
       </w:r>
     </w:p>
     <w:p>
@@ -2278,13 +2169,8 @@
         </w:numPr>
       </w:pPr>
       <w:r>
-        <w:t xml:space="preserve">Established linter and prettier to help us format our code and make sure it's </w:t>
-      </w:r>
-      <w:proofErr w:type="gramStart"/>
-      <w:r>
-        <w:t>appropriate</w:t>
-      </w:r>
-      <w:proofErr w:type="gramEnd"/>
+        <w:t>Established linter and prettier to help us format our code and make sure it's appropriate</w:t>
+      </w:r>
     </w:p>
     <w:p>
       <w:pPr>
@@ -2294,13 +2180,8 @@
         </w:numPr>
       </w:pPr>
       <w:r>
-        <w:t xml:space="preserve">Created a better google sheet to track progress of </w:t>
-      </w:r>
-      <w:proofErr w:type="gramStart"/>
-      <w:r>
-        <w:t>members</w:t>
-      </w:r>
-      <w:proofErr w:type="gramEnd"/>
+        <w:t>Created a better google sheet to track progress of members</w:t>
+      </w:r>
     </w:p>
     <w:p>
       <w:pPr>
@@ -2310,13 +2191,8 @@
         </w:numPr>
       </w:pPr>
       <w:r>
-        <w:t xml:space="preserve">Fixed minor code issues that were not fixed </w:t>
-      </w:r>
-      <w:proofErr w:type="gramStart"/>
-      <w:r>
-        <w:t>before</w:t>
-      </w:r>
-      <w:proofErr w:type="gramEnd"/>
+        <w:t>Fixed minor code issues that were not fixed before</w:t>
+      </w:r>
     </w:p>
     <w:p/>
     <w:p>
@@ -2578,13 +2454,8 @@
               <w:spacing w:line="240" w:lineRule="auto"/>
             </w:pPr>
             <w:r>
-              <w:t xml:space="preserve">Implement </w:t>
-            </w:r>
-            <w:proofErr w:type="spellStart"/>
-            <w:r>
-              <w:t>OpenWeather</w:t>
-            </w:r>
-            <w:proofErr w:type="spellEnd"/>
+              <w:t>Implement OpenWeather</w:t>
+            </w:r>
           </w:p>
         </w:tc>
         <w:tc>
@@ -2844,15 +2715,7 @@
               <w:spacing w:line="240" w:lineRule="auto"/>
             </w:pPr>
             <w:r>
-              <w:t xml:space="preserve">Create </w:t>
-            </w:r>
-            <w:proofErr w:type="spellStart"/>
-            <w:r>
-              <w:t>css</w:t>
-            </w:r>
-            <w:proofErr w:type="spellEnd"/>
-            <w:r>
-              <w:t xml:space="preserve"> format of buttons </w:t>
+              <w:t xml:space="preserve">Create css format of buttons </w:t>
             </w:r>
           </w:p>
         </w:tc>
@@ -3573,13 +3436,8 @@
         </w:numPr>
       </w:pPr>
       <w:r>
-        <w:t xml:space="preserve">We get at least 40% of our tasks </w:t>
-      </w:r>
-      <w:proofErr w:type="gramStart"/>
-      <w:r>
-        <w:t>completed</w:t>
-      </w:r>
-      <w:proofErr w:type="gramEnd"/>
+        <w:t>We get at least 40% of our tasks completed</w:t>
+      </w:r>
     </w:p>
     <w:p>
       <w:pPr>
@@ -3589,13 +3447,8 @@
         </w:numPr>
       </w:pPr>
       <w:r>
-        <w:t xml:space="preserve">Have an actual login page that would be needed for our </w:t>
-      </w:r>
-      <w:proofErr w:type="gramStart"/>
-      <w:r>
-        <w:t>project</w:t>
-      </w:r>
-      <w:proofErr w:type="gramEnd"/>
+        <w:t>Have an actual login page that would be needed for our project</w:t>
+      </w:r>
     </w:p>
     <w:p>
       <w:pPr>
@@ -3605,13 +3458,8 @@
         </w:numPr>
       </w:pPr>
       <w:r>
-        <w:t xml:space="preserve">Have functionality with our main </w:t>
-      </w:r>
-      <w:proofErr w:type="gramStart"/>
-      <w:r>
-        <w:t>pages</w:t>
-      </w:r>
-      <w:proofErr w:type="gramEnd"/>
+        <w:t>Have functionality with our main pages</w:t>
+      </w:r>
     </w:p>
     <w:p/>
     <w:p>
@@ -3755,17 +3603,7 @@
       </w:r>
       <w:r>
         <w:lastRenderedPageBreak/>
-        <w:t xml:space="preserve">tasks and went over any confusions there were for each task.  After conducting the </w:t>
-      </w:r>
-      <w:proofErr w:type="spellStart"/>
-      <w:proofErr w:type="gramStart"/>
-      <w:r>
-        <w:t>fist</w:t>
-      </w:r>
-      <w:proofErr w:type="spellEnd"/>
-      <w:proofErr w:type="gramEnd"/>
-      <w:r>
-        <w:t xml:space="preserve"> of five vote, we had an average of 3 points because although we feel better planned, we are still concerned with the workload since we have more tasks.</w:t>
+        <w:t>tasks and went over any confusions there were for each task.  After conducting the fist of five vote, we had an average of 3 points because although we feel better planned, we are still concerned with the workload since we have more tasks.</w:t>
       </w:r>
     </w:p>
     <w:p/>
@@ -3921,13 +3759,8 @@
         </w:numPr>
       </w:pPr>
       <w:r>
-        <w:t xml:space="preserve">Checking everyone's progress in </w:t>
-      </w:r>
-      <w:proofErr w:type="gramStart"/>
-      <w:r>
-        <w:t>tasks</w:t>
-      </w:r>
-      <w:proofErr w:type="gramEnd"/>
+        <w:t>Checking everyone's progress in tasks</w:t>
+      </w:r>
     </w:p>
     <w:p>
       <w:pPr>
@@ -3937,13 +3770,8 @@
         </w:numPr>
       </w:pPr>
       <w:r>
-        <w:t xml:space="preserve">Discuss the APIs we think are worth adding to help our user </w:t>
-      </w:r>
-      <w:proofErr w:type="gramStart"/>
-      <w:r>
-        <w:t>stories</w:t>
-      </w:r>
-      <w:proofErr w:type="gramEnd"/>
+        <w:t>Discuss the APIs we think are worth adding to help our user stories</w:t>
+      </w:r>
     </w:p>
     <w:p>
       <w:pPr>
@@ -3953,13 +3781,8 @@
         </w:numPr>
       </w:pPr>
       <w:r>
-        <w:t xml:space="preserve">Start discussion of which tasks to </w:t>
-      </w:r>
-      <w:proofErr w:type="gramStart"/>
-      <w:r>
-        <w:t>prioritize</w:t>
-      </w:r>
-      <w:proofErr w:type="gramEnd"/>
+        <w:t>Start discussion of which tasks to prioritize</w:t>
+      </w:r>
     </w:p>
     <w:p>
       <w:pPr>
@@ -3969,13 +3792,8 @@
         </w:numPr>
       </w:pPr>
       <w:r>
-        <w:t xml:space="preserve">Discuss as a team any design flaws we need to </w:t>
-      </w:r>
-      <w:proofErr w:type="gramStart"/>
-      <w:r>
-        <w:t>overlook</w:t>
-      </w:r>
-      <w:proofErr w:type="gramEnd"/>
+        <w:t>Discuss as a team any design flaws we need to overlook</w:t>
+      </w:r>
     </w:p>
     <w:p>
       <w:pPr>
@@ -3985,13 +3803,8 @@
         </w:numPr>
       </w:pPr>
       <w:r>
-        <w:t xml:space="preserve">Discuss concerns regarding time tasks are </w:t>
-      </w:r>
-      <w:proofErr w:type="gramStart"/>
-      <w:r>
-        <w:t>taking</w:t>
-      </w:r>
-      <w:proofErr w:type="gramEnd"/>
+        <w:t>Discuss concerns regarding time tasks are taking</w:t>
+      </w:r>
     </w:p>
     <w:p>
       <w:pPr>
@@ -4016,13 +3829,8 @@
         </w:numPr>
       </w:pPr>
       <w:r>
-        <w:t xml:space="preserve">Everyone started on their </w:t>
-      </w:r>
-      <w:proofErr w:type="gramStart"/>
-      <w:r>
-        <w:t>tasks</w:t>
-      </w:r>
-      <w:proofErr w:type="gramEnd"/>
+        <w:t>Everyone started on their tasks</w:t>
+      </w:r>
     </w:p>
     <w:p>
       <w:pPr>
@@ -4032,13 +3840,8 @@
         </w:numPr>
       </w:pPr>
       <w:r>
-        <w:t xml:space="preserve">Everyone learned to connect query functions to </w:t>
-      </w:r>
-      <w:proofErr w:type="gramStart"/>
-      <w:r>
-        <w:t>frontend</w:t>
-      </w:r>
-      <w:proofErr w:type="gramEnd"/>
+        <w:t>Everyone learned to connect query functions to frontend</w:t>
+      </w:r>
     </w:p>
     <w:p/>
     <w:p>
@@ -4297,13 +4100,8 @@
               <w:spacing w:line="240" w:lineRule="auto"/>
             </w:pPr>
             <w:r>
-              <w:t xml:space="preserve">Implement </w:t>
-            </w:r>
-            <w:proofErr w:type="spellStart"/>
-            <w:r>
-              <w:t>OpenWeather</w:t>
-            </w:r>
-            <w:proofErr w:type="spellEnd"/>
+              <w:t>Implement OpenWeather</w:t>
+            </w:r>
           </w:p>
         </w:tc>
         <w:tc>
@@ -4563,15 +4361,7 @@
               <w:spacing w:line="240" w:lineRule="auto"/>
             </w:pPr>
             <w:r>
-              <w:t xml:space="preserve">Create </w:t>
-            </w:r>
-            <w:proofErr w:type="spellStart"/>
-            <w:r>
-              <w:t>css</w:t>
-            </w:r>
-            <w:proofErr w:type="spellEnd"/>
-            <w:r>
-              <w:t xml:space="preserve"> format of buttons </w:t>
+              <w:t xml:space="preserve">Create css format of buttons </w:t>
             </w:r>
           </w:p>
         </w:tc>
@@ -5292,13 +5082,8 @@
         </w:numPr>
       </w:pPr>
       <w:r>
-        <w:t xml:space="preserve">We get at least 75% of our tasks </w:t>
-      </w:r>
-      <w:proofErr w:type="gramStart"/>
-      <w:r>
-        <w:t>completed</w:t>
-      </w:r>
-      <w:proofErr w:type="gramEnd"/>
+        <w:t>We get at least 75% of our tasks completed</w:t>
+      </w:r>
     </w:p>
     <w:p>
       <w:pPr>
@@ -5308,13 +5093,8 @@
         </w:numPr>
       </w:pPr>
       <w:r>
-        <w:t xml:space="preserve">Have functionality with our main pages </w:t>
-      </w:r>
-      <w:proofErr w:type="gramStart"/>
-      <w:r>
-        <w:t>completed</w:t>
-      </w:r>
-      <w:proofErr w:type="gramEnd"/>
+        <w:t>Have functionality with our main pages completed</w:t>
+      </w:r>
     </w:p>
     <w:p>
       <w:pPr>
@@ -5324,13 +5104,8 @@
         </w:numPr>
       </w:pPr>
       <w:r>
-        <w:t xml:space="preserve">Have some of the extra pages completed in our </w:t>
-      </w:r>
-      <w:proofErr w:type="gramStart"/>
-      <w:r>
-        <w:t>interfaces</w:t>
-      </w:r>
-      <w:proofErr w:type="gramEnd"/>
+        <w:t>Have some of the extra pages completed in our interfaces</w:t>
+      </w:r>
     </w:p>
     <w:p/>
     <w:p>
@@ -5482,17 +5257,7 @@
         <w:t>Finally,</w:t>
       </w:r>
       <w:r>
-        <w:t xml:space="preserve"> we went over our presentation and ran a practice presentation to prepare.  After conducting the </w:t>
-      </w:r>
-      <w:proofErr w:type="spellStart"/>
-      <w:proofErr w:type="gramStart"/>
-      <w:r>
-        <w:t>fist</w:t>
-      </w:r>
-      <w:proofErr w:type="spellEnd"/>
-      <w:proofErr w:type="gramEnd"/>
-      <w:r>
-        <w:t xml:space="preserve"> of five vote, we </w:t>
+        <w:t xml:space="preserve"> we went over our presentation and ran a practice presentation to prepare.  After conducting the fist of five vote, we </w:t>
       </w:r>
       <w:r>
         <w:lastRenderedPageBreak/>
@@ -5541,6 +5306,8 @@
     <w:p/>
     <w:p/>
     <w:p/>
+    <w:p/>
+    <w:p/>
     <w:p>
       <w:pPr>
         <w:rPr>
@@ -5548,6 +5315,7 @@
         </w:rPr>
       </w:pPr>
       <w:r>
+        <w:lastRenderedPageBreak/>
         <w:t xml:space="preserve">SCRUM Daily Meeting 3 for </w:t>
       </w:r>
       <w:r>
@@ -5564,7 +5332,6 @@
     </w:p>
     <w:p>
       <w:r>
-        <w:lastRenderedPageBreak/>
         <w:t>Meeting Date: 4/14/2024</w:t>
       </w:r>
     </w:p>
@@ -5659,13 +5426,8 @@
         </w:numPr>
       </w:pPr>
       <w:r>
-        <w:t xml:space="preserve">Checking everyone's progress in </w:t>
-      </w:r>
-      <w:proofErr w:type="gramStart"/>
-      <w:r>
-        <w:t>tasks</w:t>
-      </w:r>
-      <w:proofErr w:type="gramEnd"/>
+        <w:t>Checking everyone's progress in tasks</w:t>
+      </w:r>
     </w:p>
     <w:p>
       <w:pPr>
@@ -5675,13 +5437,8 @@
         </w:numPr>
       </w:pPr>
       <w:r>
-        <w:t xml:space="preserve">Emphasize prioritizing </w:t>
-      </w:r>
-      <w:proofErr w:type="gramStart"/>
-      <w:r>
-        <w:t>tasks</w:t>
-      </w:r>
-      <w:proofErr w:type="gramEnd"/>
+        <w:t>Emphasize prioritizing tasks</w:t>
+      </w:r>
     </w:p>
     <w:p>
       <w:pPr>
@@ -5691,13 +5448,8 @@
         </w:numPr>
       </w:pPr>
       <w:r>
-        <w:t xml:space="preserve">Discuss as a team what we can do to be more </w:t>
-      </w:r>
-      <w:proofErr w:type="gramStart"/>
-      <w:r>
-        <w:t>productive</w:t>
-      </w:r>
-      <w:proofErr w:type="gramEnd"/>
+        <w:t>Discuss as a team what we can do to be more productive</w:t>
+      </w:r>
     </w:p>
     <w:p>
       <w:pPr>
@@ -5707,13 +5459,8 @@
         </w:numPr>
       </w:pPr>
       <w:r>
-        <w:t xml:space="preserve">Discuss concerns within </w:t>
-      </w:r>
-      <w:proofErr w:type="gramStart"/>
-      <w:r>
-        <w:t>tasks</w:t>
-      </w:r>
-      <w:proofErr w:type="gramEnd"/>
+        <w:t>Discuss concerns within tasks</w:t>
+      </w:r>
     </w:p>
     <w:p>
       <w:pPr>
@@ -5738,15 +5485,7 @@
         </w:numPr>
       </w:pPr>
       <w:r>
-        <w:t xml:space="preserve">Everyone has been able to connect backend with frontend </w:t>
-      </w:r>
-      <w:proofErr w:type="gramStart"/>
-      <w:r>
-        <w:t>properly</w:t>
-      </w:r>
-      <w:proofErr w:type="gramEnd"/>
-      <w:r>
-        <w:t xml:space="preserve"> </w:t>
+        <w:t xml:space="preserve">Everyone has been able to connect backend with frontend properly </w:t>
       </w:r>
     </w:p>
     <w:p>
@@ -5757,13 +5496,8 @@
         </w:numPr>
       </w:pPr>
       <w:r>
-        <w:t xml:space="preserve">All tasks have been started and some are </w:t>
-      </w:r>
-      <w:proofErr w:type="gramStart"/>
-      <w:r>
-        <w:t>complete</w:t>
-      </w:r>
-      <w:proofErr w:type="gramEnd"/>
+        <w:t>All tasks have been started and some are complete</w:t>
+      </w:r>
     </w:p>
     <w:p/>
     <w:p>
@@ -6022,13 +5756,8 @@
               <w:spacing w:line="240" w:lineRule="auto"/>
             </w:pPr>
             <w:r>
-              <w:t xml:space="preserve">Implement </w:t>
-            </w:r>
-            <w:proofErr w:type="spellStart"/>
-            <w:r>
-              <w:t>OpenWeather</w:t>
-            </w:r>
-            <w:proofErr w:type="spellEnd"/>
+              <w:t>Implement OpenWeather</w:t>
+            </w:r>
           </w:p>
         </w:tc>
         <w:tc>
@@ -6287,15 +6016,8 @@
               <w:spacing w:line="240" w:lineRule="auto"/>
             </w:pPr>
             <w:r>
-              <w:t xml:space="preserve">Create </w:t>
-            </w:r>
-            <w:proofErr w:type="spellStart"/>
-            <w:r>
-              <w:t>css</w:t>
-            </w:r>
-            <w:proofErr w:type="spellEnd"/>
-            <w:r>
-              <w:t xml:space="preserve"> format of buttons </w:t>
+              <w:lastRenderedPageBreak/>
+              <w:t xml:space="preserve">Create css format of buttons </w:t>
             </w:r>
           </w:p>
         </w:tc>
@@ -6360,7 +6082,6 @@
               <w:spacing w:line="240" w:lineRule="auto"/>
             </w:pPr>
             <w:r>
-              <w:lastRenderedPageBreak/>
               <w:t>Create manage inventory page in manager interface</w:t>
             </w:r>
           </w:p>
@@ -7082,13 +6803,8 @@
         </w:numPr>
       </w:pPr>
       <w:r>
-        <w:t xml:space="preserve">We get at least 90% of our tasks </w:t>
-      </w:r>
-      <w:proofErr w:type="gramStart"/>
-      <w:r>
-        <w:t>completed</w:t>
-      </w:r>
-      <w:proofErr w:type="gramEnd"/>
+        <w:t>We get at least 90% of our tasks completed</w:t>
+      </w:r>
     </w:p>
     <w:p>
       <w:pPr>
@@ -7098,13 +6814,8 @@
         </w:numPr>
       </w:pPr>
       <w:r>
-        <w:t xml:space="preserve">Start focusing on good design styles with our </w:t>
-      </w:r>
-      <w:proofErr w:type="gramStart"/>
-      <w:r>
-        <w:t>pages</w:t>
-      </w:r>
-      <w:proofErr w:type="gramEnd"/>
+        <w:t>Start focusing on good design styles with our pages</w:t>
+      </w:r>
     </w:p>
     <w:p>
       <w:pPr>
@@ -7114,13 +6825,8 @@
         </w:numPr>
       </w:pPr>
       <w:r>
-        <w:t xml:space="preserve">Have the extra pages with full functionality </w:t>
-      </w:r>
-      <w:proofErr w:type="gramStart"/>
-      <w:r>
-        <w:t>completed</w:t>
-      </w:r>
-      <w:proofErr w:type="gramEnd"/>
+        <w:t>Have the extra pages with full functionality completed</w:t>
+      </w:r>
     </w:p>
     <w:p>
       <w:pPr>
@@ -7275,35 +6981,17 @@
         <w:t>Finally,</w:t>
       </w:r>
       <w:r>
-        <w:t xml:space="preserve"> we went over any design flaws we deemed beneficial to fix within this sprint. After conducting the </w:t>
-      </w:r>
-      <w:proofErr w:type="spellStart"/>
-      <w:proofErr w:type="gramStart"/>
-      <w:r>
-        <w:t>fist</w:t>
-      </w:r>
-      <w:proofErr w:type="spellEnd"/>
-      <w:proofErr w:type="gramEnd"/>
-      <w:r>
-        <w:t xml:space="preserve"> of five votes, we had an average of 3 points due to our </w:t>
-      </w:r>
-      <w:proofErr w:type="gramStart"/>
-      <w:r>
-        <w:t>current status</w:t>
-      </w:r>
-      <w:proofErr w:type="gramEnd"/>
-      <w:r>
-        <w:t xml:space="preserve">. Even though we did not finish all our tasks, each task remaining </w:t>
+        <w:t xml:space="preserve"> we went over any design flaws we deemed beneficial to fix within this sprint. After conducting the fist of five votes, we had an average of 3 points due to our current status. Even </w:t>
+      </w:r>
+      <w:r>
+        <w:lastRenderedPageBreak/>
+        <w:t xml:space="preserve">though we did not finish all our tasks, each task remaining </w:t>
       </w:r>
       <w:r>
         <w:t>is about</w:t>
       </w:r>
       <w:r>
-        <w:t xml:space="preserve"> 80% complete, just a few </w:t>
-      </w:r>
-      <w:r>
-        <w:lastRenderedPageBreak/>
-        <w:t xml:space="preserve">debugging issues. We are confident that we can finish these issues </w:t>
+        <w:t xml:space="preserve"> 80% complete, just a few debugging issues. We are confident that we can finish these issues </w:t>
       </w:r>
       <w:r>
         <w:t>quickly</w:t>

</xml_diff>